<commit_message>
update lab 6 checklist from 60 to 100 pts
</commit_message>
<xml_diff>
--- a/courses/ear-419-environmental-aqueous-geochemistry/files_to_share/Lab6_Checklist.docx
+++ b/courses/ear-419-environmental-aqueous-geochemistry/files_to_share/Lab6_Checklist.docx
@@ -446,7 +446,7 @@
         <w:rPr>
           <w:rFonts w:ascii="Times New Roman" w:hAnsi="Times New Roman" w:cs="Times New Roman"/>
         </w:rPr>
-        <w:t>6</w:t>
+        <w:t>10</w:t>
       </w:r>
       <w:r>
         <w:rPr>
@@ -502,7 +502,7 @@
         <w:rPr>
           <w:rFonts w:ascii="Times New Roman" w:hAnsi="Times New Roman" w:cs="Times New Roman"/>
         </w:rPr>
-        <w:t>5</w:t>
+        <w:t>10</w:t>
       </w:r>
       <w:r>
         <w:rPr>
@@ -540,7 +540,7 @@
         <w:rPr>
           <w:rFonts w:ascii="Times New Roman" w:hAnsi="Times New Roman" w:cs="Times New Roman"/>
         </w:rPr>
-        <w:t>15</w:t>
+        <w:t>30</w:t>
       </w:r>
       <w:r>
         <w:rPr>
@@ -571,7 +571,13 @@
         <w:rPr>
           <w:rFonts w:ascii="Times New Roman" w:hAnsi="Times New Roman" w:cs="Times New Roman"/>
         </w:rPr>
-        <w:t>5 pts</w:t>
+        <w:t>10</w:t>
+      </w:r>
+      <w:r>
+        <w:rPr>
+          <w:rFonts w:ascii="Times New Roman" w:hAnsi="Times New Roman" w:cs="Times New Roman"/>
+        </w:rPr>
+        <w:t xml:space="preserve"> pts</w:t>
       </w:r>
     </w:p>
     <w:p>
@@ -602,7 +608,13 @@
         <w:rPr>
           <w:rFonts w:ascii="Times New Roman" w:hAnsi="Times New Roman" w:cs="Times New Roman"/>
         </w:rPr>
-        <w:t>5 pts</w:t>
+        <w:t>10</w:t>
+      </w:r>
+      <w:r>
+        <w:rPr>
+          <w:rFonts w:ascii="Times New Roman" w:hAnsi="Times New Roman" w:cs="Times New Roman"/>
+        </w:rPr>
+        <w:t xml:space="preserve"> pts</w:t>
       </w:r>
     </w:p>
     <w:p>
@@ -639,7 +651,13 @@
         <w:rPr>
           <w:rFonts w:ascii="Times New Roman" w:hAnsi="Times New Roman" w:cs="Times New Roman"/>
         </w:rPr>
-        <w:t>5 pt</w:t>
+        <w:t>10</w:t>
+      </w:r>
+      <w:r>
+        <w:rPr>
+          <w:rFonts w:ascii="Times New Roman" w:hAnsi="Times New Roman" w:cs="Times New Roman"/>
+        </w:rPr>
+        <w:t xml:space="preserve"> pt</w:t>
       </w:r>
       <w:r>
         <w:rPr>
@@ -677,13 +695,7 @@
         <w:rPr>
           <w:rFonts w:ascii="Times New Roman" w:hAnsi="Times New Roman" w:cs="Times New Roman"/>
         </w:rPr>
-        <w:t>3</w:t>
-      </w:r>
-      <w:r>
-        <w:rPr>
-          <w:rFonts w:ascii="Times New Roman" w:hAnsi="Times New Roman" w:cs="Times New Roman"/>
-        </w:rPr>
-        <w:t>5</w:t>
+        <w:t>50</w:t>
       </w:r>
       <w:r>
         <w:rPr>
@@ -708,7 +720,19 @@
         <w:rPr>
           <w:rFonts w:ascii="Times New Roman" w:hAnsi="Times New Roman" w:cs="Times New Roman"/>
         </w:rPr>
-        <w:t>Background information on the field site (5 pts)</w:t>
+        <w:t>Background information on the field site (</w:t>
+      </w:r>
+      <w:r>
+        <w:rPr>
+          <w:rFonts w:ascii="Times New Roman" w:hAnsi="Times New Roman" w:cs="Times New Roman"/>
+        </w:rPr>
+        <w:t>10</w:t>
+      </w:r>
+      <w:r>
+        <w:rPr>
+          <w:rFonts w:ascii="Times New Roman" w:hAnsi="Times New Roman" w:cs="Times New Roman"/>
+        </w:rPr>
+        <w:t xml:space="preserve"> pts)</w:t>
       </w:r>
     </w:p>
     <w:p>
@@ -739,7 +763,7 @@
         <w:rPr>
           <w:rFonts w:ascii="Times New Roman" w:hAnsi="Times New Roman" w:cs="Times New Roman"/>
         </w:rPr>
-        <w:t>5</w:t>
+        <w:t>10</w:t>
       </w:r>
       <w:r>
         <w:rPr>
@@ -776,7 +800,7 @@
         <w:rPr>
           <w:rFonts w:ascii="Times New Roman" w:hAnsi="Times New Roman" w:cs="Times New Roman"/>
         </w:rPr>
-        <w:t>1</w:t>
+        <w:t>2</w:t>
       </w:r>
       <w:r>
         <w:rPr>
@@ -819,7 +843,7 @@
         <w:rPr>
           <w:rFonts w:ascii="Times New Roman" w:hAnsi="Times New Roman" w:cs="Times New Roman"/>
         </w:rPr>
-        <w:t>2.5</w:t>
+        <w:t>5</w:t>
       </w:r>
       <w:r>
         <w:rPr>
@@ -856,7 +880,7 @@
         <w:rPr>
           <w:rFonts w:ascii="Times New Roman" w:hAnsi="Times New Roman" w:cs="Times New Roman"/>
         </w:rPr>
-        <w:t>2.5</w:t>
+        <w:t>5</w:t>
       </w:r>
       <w:r>
         <w:rPr>
@@ -881,7 +905,19 @@
         <w:rPr>
           <w:rFonts w:ascii="Times New Roman" w:hAnsi="Times New Roman" w:cs="Times New Roman"/>
         </w:rPr>
-        <w:t>Description of subsampling for different analyses (2.5 pts)</w:t>
+        <w:t>Description of subsampling for different analyses (</w:t>
+      </w:r>
+      <w:r>
+        <w:rPr>
+          <w:rFonts w:ascii="Times New Roman" w:hAnsi="Times New Roman" w:cs="Times New Roman"/>
+        </w:rPr>
+        <w:t>5</w:t>
+      </w:r>
+      <w:r>
+        <w:rPr>
+          <w:rFonts w:ascii="Times New Roman" w:hAnsi="Times New Roman" w:cs="Times New Roman"/>
+        </w:rPr>
+        <w:t xml:space="preserve"> pts)</w:t>
       </w:r>
     </w:p>
     <w:p>
@@ -912,7 +948,7 @@
         <w:rPr>
           <w:rFonts w:ascii="Times New Roman" w:hAnsi="Times New Roman" w:cs="Times New Roman"/>
         </w:rPr>
-        <w:t>2.5</w:t>
+        <w:t>5</w:t>
       </w:r>
       <w:r>
         <w:rPr>
@@ -949,13 +985,13 @@
         <w:rPr>
           <w:rFonts w:ascii="Times New Roman" w:hAnsi="Times New Roman" w:cs="Times New Roman"/>
         </w:rPr>
-        <w:t>1</w:t>
-      </w:r>
-      <w:r>
-        <w:rPr>
-          <w:rFonts w:ascii="Times New Roman" w:hAnsi="Times New Roman" w:cs="Times New Roman"/>
-        </w:rPr>
-        <w:t>0 pts)</w:t>
+        <w:t>5</w:t>
+      </w:r>
+      <w:r>
+        <w:rPr>
+          <w:rFonts w:ascii="Times New Roman" w:hAnsi="Times New Roman" w:cs="Times New Roman"/>
+        </w:rPr>
+        <w:t xml:space="preserve"> pts)</w:t>
       </w:r>
     </w:p>
     <w:p>
@@ -1030,7 +1066,7 @@
         <w:rPr>
           <w:rFonts w:ascii="Times New Roman" w:hAnsi="Times New Roman" w:cs="Times New Roman"/>
         </w:rPr>
-        <w:t>5</w:t>
+        <w:t>10</w:t>
       </w:r>
       <w:r>
         <w:rPr>

</xml_diff>